<commit_message>
Filled database with testdata
</commit_message>
<xml_diff>
--- a/RIM.docx
+++ b/RIM.docx
@@ -1969,43 +1969,41 @@
       <w:r>
         <w:t>’, ‘</w:t>
       </w:r>
-      <w:proofErr w:type="spellStart"/>
-      <w:r>
-        <w:t>telefoonnummer</w:t>
-      </w:r>
-      <w:proofErr w:type="spellEnd"/>
-      <w:r>
-        <w:t>’),</w:t>
-      </w:r>
-    </w:p>
-    <w:p>
-      <w:r>
-        <w:t>KEY ‘</w:t>
-      </w:r>
-      <w:proofErr w:type="spellStart"/>
-      <w:r>
-        <w:t>student_id</w:t>
-      </w:r>
-      <w:proofErr w:type="spellEnd"/>
-      <w:r>
-        <w:t>’(‘student’),</w:t>
-      </w:r>
-    </w:p>
-    <w:p>
-      <w:r>
-        <w:t>)</w:t>
-      </w:r>
-    </w:p>
-    <w:p/>
-    <w:p>
-      <w:r>
-        <w:t>DROP TABLE IF EXISTS</w:t>
-      </w:r>
-      <w:r>
-        <w:t xml:space="preserve"> </w:t>
+      <w:r>
+        <w:t>email</w:t>
       </w:r>
       <w:bookmarkStart w:id="0" w:name="_GoBack"/>
       <w:bookmarkEnd w:id="0"/>
+      <w:r>
+        <w:t>’),</w:t>
+      </w:r>
+    </w:p>
+    <w:p>
+      <w:r>
+        <w:t>KEY ‘</w:t>
+      </w:r>
+      <w:proofErr w:type="spellStart"/>
+      <w:r>
+        <w:t>student_id</w:t>
+      </w:r>
+      <w:proofErr w:type="spellEnd"/>
+      <w:r>
+        <w:t>’(‘student’),</w:t>
+      </w:r>
+    </w:p>
+    <w:p>
+      <w:r>
+        <w:t>)</w:t>
+      </w:r>
+    </w:p>
+    <w:p/>
+    <w:p>
+      <w:r>
+        <w:t>DROP TABLE IF EXISTS</w:t>
+      </w:r>
+      <w:r>
+        <w:t xml:space="preserve"> </w:t>
+      </w:r>
       <w:r>
         <w:t>’semester’</w:t>
       </w:r>

</xml_diff>